<commit_message>
added new images and made chnages to my resume
</commit_message>
<xml_diff>
--- a/files/ANTHONY MACHARIA GITAU RESUME.docx
+++ b/files/ANTHONY MACHARIA GITAU RESUME.docx
@@ -81,52 +81,198 @@
           <w:sz w:val="24"/>
           <w:szCs w:val="24"/>
         </w:rPr>
-        <w:t xml:space="preserve">Anthony </w:t>
-      </w:r>
-      <w:proofErr w:type="spellStart"/>
-      <w:r>
-        <w:rPr>
-          <w:rFonts w:ascii="Times New Roman" w:hAnsi="Times New Roman" w:cs="Times New Roman"/>
-          <w:sz w:val="24"/>
-          <w:szCs w:val="24"/>
-        </w:rPr>
-        <w:t>Macharia</w:t>
-      </w:r>
-      <w:proofErr w:type="spellEnd"/>
-      <w:r>
-        <w:rPr>
-          <w:rFonts w:ascii="Times New Roman" w:hAnsi="Times New Roman" w:cs="Times New Roman"/>
-          <w:sz w:val="24"/>
-          <w:szCs w:val="24"/>
+        <w:t>Anthony Macharia Gitau</w:t>
+      </w:r>
+    </w:p>
+    <w:p>
+      <w:pPr>
+        <w:rPr>
+          <w:rFonts w:ascii="Times New Roman" w:hAnsi="Times New Roman" w:cs="Times New Roman"/>
+          <w:sz w:val="24"/>
+          <w:szCs w:val="24"/>
+        </w:rPr>
+      </w:pPr>
+      <w:r>
+        <w:rPr>
+          <w:rFonts w:ascii="Times New Roman" w:hAnsi="Times New Roman" w:cs="Times New Roman"/>
+          <w:sz w:val="24"/>
+          <w:szCs w:val="24"/>
+        </w:rPr>
+        <w:t xml:space="preserve">Mobile No. </w:t>
+      </w:r>
+      <w:r>
+        <w:rPr>
+          <w:rFonts w:ascii="Times New Roman" w:hAnsi="Times New Roman" w:cs="Times New Roman"/>
+          <w:sz w:val="24"/>
+          <w:szCs w:val="24"/>
+        </w:rPr>
+        <w:t xml:space="preserve">       </w:t>
+      </w:r>
+      <w:r>
+        <w:rPr>
+          <w:rFonts w:ascii="Times New Roman" w:hAnsi="Times New Roman" w:cs="Times New Roman"/>
+          <w:sz w:val="24"/>
+          <w:szCs w:val="24"/>
+        </w:rPr>
+        <w:t>+254703858522</w:t>
+      </w:r>
+    </w:p>
+    <w:p>
+      <w:pPr>
+        <w:rPr>
+          <w:rFonts w:ascii="Times New Roman" w:hAnsi="Times New Roman" w:cs="Times New Roman"/>
+          <w:sz w:val="24"/>
+          <w:szCs w:val="24"/>
+        </w:rPr>
+      </w:pPr>
+      <w:r>
+        <w:rPr>
+          <w:rFonts w:ascii="Times New Roman" w:hAnsi="Times New Roman" w:cs="Times New Roman"/>
+          <w:sz w:val="24"/>
+          <w:szCs w:val="24"/>
+        </w:rPr>
+        <w:t xml:space="preserve">Email: </w:t>
+      </w:r>
+      <w:r>
+        <w:rPr>
+          <w:rFonts w:ascii="Times New Roman" w:hAnsi="Times New Roman" w:cs="Times New Roman"/>
+          <w:sz w:val="24"/>
+          <w:szCs w:val="24"/>
+        </w:rPr>
+        <w:t xml:space="preserve">              </w:t>
+      </w:r>
+      <w:hyperlink r:id="rId5" w:history="1">
+        <w:r>
+          <w:rPr>
+            <w:rStyle w:val="Hyperlink"/>
+            <w:rFonts w:ascii="Times New Roman" w:hAnsi="Times New Roman" w:cs="Times New Roman"/>
+            <w:sz w:val="24"/>
+          </w:rPr>
+          <w:t>machariawagitau@gmail.com</w:t>
+        </w:r>
+      </w:hyperlink>
+      <w:r>
+        <w:rPr>
+          <w:sz w:val="24"/>
         </w:rPr>
         <w:t xml:space="preserve"> </w:t>
       </w:r>
-      <w:proofErr w:type="spellStart"/>
-      <w:r>
-        <w:rPr>
-          <w:rFonts w:ascii="Times New Roman" w:hAnsi="Times New Roman" w:cs="Times New Roman"/>
-          <w:sz w:val="24"/>
-          <w:szCs w:val="24"/>
-        </w:rPr>
-        <w:t>Gitau</w:t>
-      </w:r>
-      <w:proofErr w:type="spellEnd"/>
-    </w:p>
-    <w:p>
-      <w:pPr>
-        <w:rPr>
-          <w:rFonts w:ascii="Times New Roman" w:hAnsi="Times New Roman" w:cs="Times New Roman"/>
-          <w:sz w:val="24"/>
-          <w:szCs w:val="24"/>
-        </w:rPr>
-      </w:pPr>
-      <w:r>
-        <w:rPr>
-          <w:rFonts w:ascii="Times New Roman" w:hAnsi="Times New Roman" w:cs="Times New Roman"/>
-          <w:sz w:val="24"/>
-          <w:szCs w:val="24"/>
-        </w:rPr>
-        <w:t xml:space="preserve">Mobile No. </w:t>
+    </w:p>
+    <w:p>
+      <w:pPr>
+        <w:rPr>
+          <w:rFonts w:ascii="Times New Roman" w:hAnsi="Times New Roman" w:cs="Times New Roman"/>
+          <w:sz w:val="24"/>
+          <w:szCs w:val="24"/>
+        </w:rPr>
+      </w:pPr>
+      <w:r>
+        <w:rPr>
+          <w:rFonts w:ascii="Times New Roman" w:hAnsi="Times New Roman" w:cs="Times New Roman"/>
+          <w:sz w:val="24"/>
+          <w:szCs w:val="24"/>
+        </w:rPr>
+        <w:t>Id No:                34223719</w:t>
+      </w:r>
+    </w:p>
+    <w:p>
+      <w:pPr>
+        <w:rPr>
+          <w:rFonts w:ascii="Times New Roman" w:hAnsi="Times New Roman" w:cs="Times New Roman"/>
+          <w:sz w:val="24"/>
+          <w:szCs w:val="24"/>
+        </w:rPr>
+      </w:pPr>
+      <w:r>
+        <w:rPr>
+          <w:rFonts w:ascii="Times New Roman" w:hAnsi="Times New Roman" w:cs="Times New Roman"/>
+          <w:sz w:val="24"/>
+          <w:szCs w:val="24"/>
+        </w:rPr>
+        <w:t xml:space="preserve">Date of Birth: </w:t>
+      </w:r>
+      <w:r>
+        <w:rPr>
+          <w:rFonts w:ascii="Times New Roman" w:hAnsi="Times New Roman" w:cs="Times New Roman"/>
+          <w:sz w:val="24"/>
+          <w:szCs w:val="24"/>
+        </w:rPr>
+        <w:t xml:space="preserve">    </w:t>
+      </w:r>
+      <w:r>
+        <w:rPr>
+          <w:rFonts w:ascii="Times New Roman" w:hAnsi="Times New Roman" w:cs="Times New Roman"/>
+          <w:sz w:val="24"/>
+          <w:szCs w:val="24"/>
+        </w:rPr>
+        <w:t>December 8</w:t>
+      </w:r>
+      <w:r>
+        <w:rPr>
+          <w:rFonts w:ascii="Times New Roman" w:hAnsi="Times New Roman" w:cs="Times New Roman"/>
+          <w:sz w:val="24"/>
+          <w:szCs w:val="24"/>
+          <w:vertAlign w:val="superscript"/>
+        </w:rPr>
+        <w:t>th</w:t>
+      </w:r>
+      <w:r>
+        <w:rPr>
+          <w:rFonts w:ascii="Times New Roman" w:hAnsi="Times New Roman" w:cs="Times New Roman"/>
+          <w:sz w:val="24"/>
+          <w:szCs w:val="24"/>
+        </w:rPr>
+        <w:t xml:space="preserve"> 1997</w:t>
+      </w:r>
+    </w:p>
+    <w:p>
+      <w:pPr>
+        <w:rPr>
+          <w:rFonts w:ascii="Times New Roman" w:hAnsi="Times New Roman" w:cs="Times New Roman"/>
+          <w:sz w:val="24"/>
+          <w:szCs w:val="24"/>
+        </w:rPr>
+      </w:pPr>
+      <w:r>
+        <w:rPr>
+          <w:rFonts w:ascii="Times New Roman" w:hAnsi="Times New Roman" w:cs="Times New Roman"/>
+          <w:sz w:val="24"/>
+          <w:szCs w:val="24"/>
+        </w:rPr>
+        <w:t xml:space="preserve">Gender: </w:t>
+      </w:r>
+      <w:r>
+        <w:rPr>
+          <w:rFonts w:ascii="Times New Roman" w:hAnsi="Times New Roman" w:cs="Times New Roman"/>
+          <w:sz w:val="24"/>
+          <w:szCs w:val="24"/>
+        </w:rPr>
+        <w:t xml:space="preserve">             </w:t>
+      </w:r>
+      <w:r>
+        <w:rPr>
+          <w:rFonts w:ascii="Times New Roman" w:hAnsi="Times New Roman" w:cs="Times New Roman"/>
+          <w:sz w:val="24"/>
+          <w:szCs w:val="24"/>
+        </w:rPr>
+        <w:t>Male</w:t>
+      </w:r>
+    </w:p>
+    <w:p>
+      <w:pPr>
+        <w:rPr>
+          <w:rFonts w:ascii="Times New Roman" w:hAnsi="Times New Roman" w:cs="Times New Roman"/>
+          <w:sz w:val="24"/>
+          <w:szCs w:val="24"/>
+        </w:rPr>
+      </w:pPr>
+      <w:r>
+        <w:rPr>
+          <w:rFonts w:ascii="Times New Roman" w:hAnsi="Times New Roman" w:cs="Times New Roman"/>
+          <w:sz w:val="24"/>
+          <w:szCs w:val="24"/>
+        </w:rPr>
+        <w:t xml:space="preserve">Nationality: </w:t>
       </w:r>
       <w:r>
         <w:rPr>
@@ -142,34 +288,67 @@
           <w:sz w:val="24"/>
           <w:szCs w:val="24"/>
         </w:rPr>
-        <w:t>+254703858522</w:t>
-      </w:r>
-    </w:p>
-    <w:p>
-      <w:pPr>
-        <w:rPr>
-          <w:rFonts w:ascii="Times New Roman" w:hAnsi="Times New Roman" w:cs="Times New Roman"/>
-          <w:sz w:val="24"/>
-          <w:szCs w:val="24"/>
-        </w:rPr>
-      </w:pPr>
-      <w:r>
-        <w:rPr>
-          <w:rFonts w:ascii="Times New Roman" w:hAnsi="Times New Roman" w:cs="Times New Roman"/>
-          <w:sz w:val="24"/>
-          <w:szCs w:val="24"/>
-        </w:rPr>
-        <w:t xml:space="preserve">Email: </w:t>
-      </w:r>
-      <w:r>
-        <w:rPr>
-          <w:rFonts w:ascii="Times New Roman" w:hAnsi="Times New Roman" w:cs="Times New Roman"/>
-          <w:sz w:val="24"/>
-          <w:szCs w:val="24"/>
-        </w:rPr>
-        <w:t xml:space="preserve">               </w:t>
-      </w:r>
-      <w:hyperlink r:id="rId5" w:history="1">
+        <w:t>Kenyan</w:t>
+      </w:r>
+    </w:p>
+    <w:p>
+      <w:pPr>
+        <w:rPr>
+          <w:rFonts w:ascii="Times New Roman" w:hAnsi="Times New Roman" w:cs="Times New Roman"/>
+          <w:sz w:val="24"/>
+          <w:szCs w:val="24"/>
+        </w:rPr>
+      </w:pPr>
+      <w:r>
+        <w:rPr>
+          <w:rFonts w:ascii="Times New Roman" w:hAnsi="Times New Roman" w:cs="Times New Roman"/>
+          <w:sz w:val="24"/>
+          <w:szCs w:val="24"/>
+        </w:rPr>
+        <w:t xml:space="preserve">Languages:        </w:t>
+      </w:r>
+      <w:r>
+        <w:rPr>
+          <w:rFonts w:ascii="Times New Roman" w:hAnsi="Times New Roman" w:cs="Times New Roman"/>
+          <w:sz w:val="24"/>
+          <w:szCs w:val="24"/>
+        </w:rPr>
+        <w:t>Fluen</w:t>
+      </w:r>
+      <w:r>
+        <w:rPr>
+          <w:rFonts w:ascii="Times New Roman" w:hAnsi="Times New Roman" w:cs="Times New Roman"/>
+          <w:sz w:val="24"/>
+          <w:szCs w:val="24"/>
+        </w:rPr>
+        <w:t xml:space="preserve">t Written and spoken English and </w:t>
+      </w:r>
+      <w:r>
+        <w:rPr>
+          <w:rFonts w:ascii="Times New Roman" w:hAnsi="Times New Roman" w:cs="Times New Roman"/>
+          <w:sz w:val="24"/>
+          <w:szCs w:val="24"/>
+        </w:rPr>
+        <w:t>Kiswahili</w:t>
+      </w:r>
+    </w:p>
+    <w:p>
+      <w:pPr>
+        <w:rPr>
+          <w:rFonts w:ascii="Times New Roman" w:hAnsi="Times New Roman" w:cs="Times New Roman"/>
+          <w:sz w:val="24"/>
+          <w:szCs w:val="24"/>
+        </w:rPr>
+      </w:pPr>
+      <w:r>
+        <w:rPr>
+          <w:rFonts w:ascii="Times New Roman" w:hAnsi="Times New Roman" w:cs="Times New Roman"/>
+          <w:sz w:val="24"/>
+          <w:szCs w:val="24"/>
+        </w:rPr>
+        <w:t xml:space="preserve">Portfolio:           </w:t>
+      </w:r>
+      <w:hyperlink r:id="rId6" w:history="1">
         <w:r>
           <w:rPr>
             <w:rStyle w:val="Hyperlink"/>
@@ -177,7 +356,7 @@
             <w:sz w:val="24"/>
             <w:szCs w:val="24"/>
           </w:rPr>
-          <w:t>anto100charles@gmail.com</w:t>
+          <w:t>https://codelesshermit.github.io/</w:t>
         </w:r>
       </w:hyperlink>
     </w:p>
@@ -189,172 +368,6 @@
           <w:szCs w:val="24"/>
         </w:rPr>
       </w:pPr>
-      <w:r>
-        <w:rPr>
-          <w:rFonts w:ascii="Times New Roman" w:hAnsi="Times New Roman" w:cs="Times New Roman"/>
-          <w:sz w:val="24"/>
-          <w:szCs w:val="24"/>
-        </w:rPr>
-        <w:t>Id No:                34223719</w:t>
-      </w:r>
-    </w:p>
-    <w:p>
-      <w:pPr>
-        <w:rPr>
-          <w:rFonts w:ascii="Times New Roman" w:hAnsi="Times New Roman" w:cs="Times New Roman"/>
-          <w:sz w:val="24"/>
-          <w:szCs w:val="24"/>
-        </w:rPr>
-      </w:pPr>
-      <w:r>
-        <w:rPr>
-          <w:rFonts w:ascii="Times New Roman" w:hAnsi="Times New Roman" w:cs="Times New Roman"/>
-          <w:sz w:val="24"/>
-          <w:szCs w:val="24"/>
-        </w:rPr>
-        <w:t xml:space="preserve">Date of Birth: </w:t>
-      </w:r>
-      <w:r>
-        <w:rPr>
-          <w:rFonts w:ascii="Times New Roman" w:hAnsi="Times New Roman" w:cs="Times New Roman"/>
-          <w:sz w:val="24"/>
-          <w:szCs w:val="24"/>
-        </w:rPr>
-        <w:t xml:space="preserve">    </w:t>
-      </w:r>
-      <w:r>
-        <w:rPr>
-          <w:rFonts w:ascii="Times New Roman" w:hAnsi="Times New Roman" w:cs="Times New Roman"/>
-          <w:sz w:val="24"/>
-          <w:szCs w:val="24"/>
-        </w:rPr>
-        <w:t>December 8</w:t>
-      </w:r>
-      <w:r>
-        <w:rPr>
-          <w:rFonts w:ascii="Times New Roman" w:hAnsi="Times New Roman" w:cs="Times New Roman"/>
-          <w:sz w:val="24"/>
-          <w:szCs w:val="24"/>
-          <w:vertAlign w:val="superscript"/>
-        </w:rPr>
-        <w:t>th</w:t>
-      </w:r>
-      <w:r>
-        <w:rPr>
-          <w:rFonts w:ascii="Times New Roman" w:hAnsi="Times New Roman" w:cs="Times New Roman"/>
-          <w:sz w:val="24"/>
-          <w:szCs w:val="24"/>
-        </w:rPr>
-        <w:t xml:space="preserve"> 1997</w:t>
-      </w:r>
-    </w:p>
-    <w:p>
-      <w:pPr>
-        <w:rPr>
-          <w:rFonts w:ascii="Times New Roman" w:hAnsi="Times New Roman" w:cs="Times New Roman"/>
-          <w:sz w:val="24"/>
-          <w:szCs w:val="24"/>
-        </w:rPr>
-      </w:pPr>
-      <w:r>
-        <w:rPr>
-          <w:rFonts w:ascii="Times New Roman" w:hAnsi="Times New Roman" w:cs="Times New Roman"/>
-          <w:sz w:val="24"/>
-          <w:szCs w:val="24"/>
-        </w:rPr>
-        <w:t xml:space="preserve">Gender: </w:t>
-      </w:r>
-      <w:r>
-        <w:rPr>
-          <w:rFonts w:ascii="Times New Roman" w:hAnsi="Times New Roman" w:cs="Times New Roman"/>
-          <w:sz w:val="24"/>
-          <w:szCs w:val="24"/>
-        </w:rPr>
-        <w:t xml:space="preserve">             </w:t>
-      </w:r>
-      <w:r>
-        <w:rPr>
-          <w:rFonts w:ascii="Times New Roman" w:hAnsi="Times New Roman" w:cs="Times New Roman"/>
-          <w:sz w:val="24"/>
-          <w:szCs w:val="24"/>
-        </w:rPr>
-        <w:t>Male</w:t>
-      </w:r>
-    </w:p>
-    <w:p>
-      <w:pPr>
-        <w:rPr>
-          <w:rFonts w:ascii="Times New Roman" w:hAnsi="Times New Roman" w:cs="Times New Roman"/>
-          <w:sz w:val="24"/>
-          <w:szCs w:val="24"/>
-        </w:rPr>
-      </w:pPr>
-      <w:r>
-        <w:rPr>
-          <w:rFonts w:ascii="Times New Roman" w:hAnsi="Times New Roman" w:cs="Times New Roman"/>
-          <w:sz w:val="24"/>
-          <w:szCs w:val="24"/>
-        </w:rPr>
-        <w:t xml:space="preserve">Nationality: </w:t>
-      </w:r>
-      <w:r>
-        <w:rPr>
-          <w:rFonts w:ascii="Times New Roman" w:hAnsi="Times New Roman" w:cs="Times New Roman"/>
-          <w:sz w:val="24"/>
-          <w:szCs w:val="24"/>
-        </w:rPr>
-        <w:t xml:space="preserve">       </w:t>
-      </w:r>
-      <w:r>
-        <w:rPr>
-          <w:rFonts w:ascii="Times New Roman" w:hAnsi="Times New Roman" w:cs="Times New Roman"/>
-          <w:sz w:val="24"/>
-          <w:szCs w:val="24"/>
-        </w:rPr>
-        <w:t>Kenyan</w:t>
-      </w:r>
-    </w:p>
-    <w:p>
-      <w:pPr>
-        <w:rPr>
-          <w:rFonts w:ascii="Times New Roman" w:hAnsi="Times New Roman" w:cs="Times New Roman"/>
-          <w:sz w:val="24"/>
-          <w:szCs w:val="24"/>
-        </w:rPr>
-      </w:pPr>
-      <w:r>
-        <w:rPr>
-          <w:rFonts w:ascii="Times New Roman" w:hAnsi="Times New Roman" w:cs="Times New Roman"/>
-          <w:sz w:val="24"/>
-          <w:szCs w:val="24"/>
-        </w:rPr>
-        <w:t xml:space="preserve">Languages:        </w:t>
-      </w:r>
-      <w:r>
-        <w:rPr>
-          <w:rFonts w:ascii="Times New Roman" w:hAnsi="Times New Roman" w:cs="Times New Roman"/>
-          <w:sz w:val="24"/>
-          <w:szCs w:val="24"/>
-        </w:rPr>
-        <w:t xml:space="preserve">Fluent Written and spoken English and </w:t>
-      </w:r>
-      <w:r>
-        <w:rPr>
-          <w:rFonts w:ascii="Times New Roman" w:hAnsi="Times New Roman" w:cs="Times New Roman"/>
-          <w:sz w:val="24"/>
-          <w:szCs w:val="24"/>
-        </w:rPr>
-        <w:t>Kiswahili</w:t>
-      </w:r>
-    </w:p>
-    <w:p>
-      <w:pPr>
-        <w:rPr>
-          <w:rFonts w:ascii="Times New Roman" w:hAnsi="Times New Roman" w:cs="Times New Roman"/>
-          <w:sz w:val="24"/>
-          <w:szCs w:val="24"/>
-        </w:rPr>
-      </w:pPr>
     </w:p>
     <w:p>
       <w:pPr>
@@ -391,18 +404,25 @@
           <w:sz w:val="24"/>
           <w:szCs w:val="24"/>
         </w:rPr>
-        <w:t xml:space="preserve">September 2016 – May 2020: </w:t>
-      </w:r>
-      <w:proofErr w:type="spellStart"/>
-      <w:r>
-        <w:rPr>
-          <w:rFonts w:ascii="Times New Roman" w:hAnsi="Times New Roman" w:cs="Times New Roman"/>
-          <w:sz w:val="24"/>
-          <w:szCs w:val="24"/>
-        </w:rPr>
-        <w:t>Dedan</w:t>
-      </w:r>
-      <w:proofErr w:type="spellEnd"/>
+        <w:t>September 2016 – May 2020: Dedan Kimathi University of Technology (DeKUT)</w:t>
+      </w:r>
+    </w:p>
+    <w:p>
+      <w:pPr>
+        <w:rPr>
+          <w:rFonts w:ascii="Times New Roman" w:hAnsi="Times New Roman" w:cs="Times New Roman"/>
+          <w:sz w:val="24"/>
+          <w:szCs w:val="24"/>
+        </w:rPr>
+      </w:pPr>
+      <w:r>
+        <w:rPr>
+          <w:rFonts w:ascii="Times New Roman" w:hAnsi="Times New Roman" w:cs="Times New Roman"/>
+          <w:sz w:val="24"/>
+          <w:szCs w:val="24"/>
+        </w:rPr>
+        <w:t>Attained:</w:t>
+      </w:r>
       <w:r>
         <w:rPr>
           <w:rFonts w:ascii="Times New Roman" w:hAnsi="Times New Roman" w:cs="Times New Roman"/>
@@ -411,58 +431,128 @@
         </w:rPr>
         <w:t xml:space="preserve"> </w:t>
       </w:r>
-      <w:proofErr w:type="spellStart"/>
-      <w:r>
-        <w:rPr>
-          <w:rFonts w:ascii="Times New Roman" w:hAnsi="Times New Roman" w:cs="Times New Roman"/>
-          <w:sz w:val="24"/>
-          <w:szCs w:val="24"/>
-        </w:rPr>
-        <w:t>Kimathi</w:t>
-      </w:r>
-      <w:proofErr w:type="spellEnd"/>
-      <w:r>
-        <w:rPr>
-          <w:rFonts w:ascii="Times New Roman" w:hAnsi="Times New Roman" w:cs="Times New Roman"/>
-          <w:sz w:val="24"/>
-          <w:szCs w:val="24"/>
-        </w:rPr>
-        <w:t xml:space="preserve"> University of Technology (</w:t>
-      </w:r>
-      <w:proofErr w:type="spellStart"/>
-      <w:r>
-        <w:rPr>
-          <w:rFonts w:ascii="Times New Roman" w:hAnsi="Times New Roman" w:cs="Times New Roman"/>
-          <w:sz w:val="24"/>
-          <w:szCs w:val="24"/>
-        </w:rPr>
-        <w:t>DeKUT</w:t>
-      </w:r>
-      <w:proofErr w:type="spellEnd"/>
-      <w:r>
-        <w:rPr>
-          <w:rFonts w:ascii="Times New Roman" w:hAnsi="Times New Roman" w:cs="Times New Roman"/>
-          <w:sz w:val="24"/>
-          <w:szCs w:val="24"/>
-        </w:rPr>
-        <w:t>)</w:t>
-      </w:r>
-    </w:p>
-    <w:p>
-      <w:pPr>
-        <w:rPr>
-          <w:rFonts w:ascii="Times New Roman" w:hAnsi="Times New Roman" w:cs="Times New Roman"/>
-          <w:sz w:val="24"/>
-          <w:szCs w:val="24"/>
-        </w:rPr>
-      </w:pPr>
-      <w:r>
-        <w:rPr>
-          <w:rFonts w:ascii="Times New Roman" w:hAnsi="Times New Roman" w:cs="Times New Roman"/>
-          <w:sz w:val="24"/>
-          <w:szCs w:val="24"/>
-        </w:rPr>
-        <w:t>Attained:</w:t>
+      <w:r>
+        <w:rPr>
+          <w:rFonts w:ascii="Times New Roman" w:hAnsi="Times New Roman" w:cs="Times New Roman"/>
+          <w:sz w:val="24"/>
+          <w:szCs w:val="24"/>
+        </w:rPr>
+        <w:t xml:space="preserve">                                </w:t>
+      </w:r>
+      <w:r>
+        <w:rPr>
+          <w:rFonts w:ascii="Times New Roman" w:hAnsi="Times New Roman" w:cs="Times New Roman"/>
+          <w:sz w:val="24"/>
+          <w:szCs w:val="24"/>
+        </w:rPr>
+        <w:t xml:space="preserve">Degree in Bachelor of Business Information </w:t>
+      </w:r>
+      <w:r>
+        <w:rPr>
+          <w:rFonts w:ascii="Times New Roman" w:hAnsi="Times New Roman" w:cs="Times New Roman"/>
+          <w:sz w:val="24"/>
+          <w:szCs w:val="24"/>
+        </w:rPr>
+        <w:t>Technology (</w:t>
+      </w:r>
+      <w:r>
+        <w:rPr>
+          <w:rFonts w:ascii="Times New Roman" w:hAnsi="Times New Roman" w:cs="Times New Roman"/>
+          <w:sz w:val="24"/>
+          <w:szCs w:val="24"/>
+        </w:rPr>
+        <w:t>BBIT)</w:t>
+      </w:r>
+    </w:p>
+    <w:p>
+      <w:pPr>
+        <w:rPr>
+          <w:rFonts w:ascii="Times New Roman" w:hAnsi="Times New Roman" w:cs="Times New Roman"/>
+          <w:sz w:val="24"/>
+          <w:szCs w:val="24"/>
+        </w:rPr>
+      </w:pPr>
+      <w:r>
+        <w:rPr>
+          <w:rFonts w:ascii="Times New Roman" w:hAnsi="Times New Roman" w:cs="Times New Roman"/>
+          <w:sz w:val="24"/>
+          <w:szCs w:val="24"/>
+        </w:rPr>
+        <w:t>Achievement:                          Second Class Upper Division</w:t>
+      </w:r>
+    </w:p>
+    <w:p>
+      <w:pPr>
+        <w:rPr>
+          <w:rFonts w:ascii="Times New Roman" w:hAnsi="Times New Roman" w:cs="Times New Roman"/>
+          <w:sz w:val="24"/>
+          <w:szCs w:val="24"/>
+        </w:rPr>
+      </w:pPr>
+      <w:r>
+        <w:rPr>
+          <w:rFonts w:ascii="Times New Roman" w:hAnsi="Times New Roman" w:cs="Times New Roman"/>
+          <w:sz w:val="24"/>
+          <w:szCs w:val="24"/>
+        </w:rPr>
+        <w:t xml:space="preserve">January 2017 – April </w:t>
+      </w:r>
+      <w:r>
+        <w:rPr>
+          <w:rFonts w:ascii="Times New Roman" w:hAnsi="Times New Roman" w:cs="Times New Roman"/>
+          <w:sz w:val="24"/>
+          <w:szCs w:val="24"/>
+        </w:rPr>
+        <w:t>2017</w:t>
+      </w:r>
+      <w:r>
+        <w:rPr>
+          <w:rFonts w:ascii="Times New Roman" w:hAnsi="Times New Roman" w:cs="Times New Roman"/>
+          <w:sz w:val="24"/>
+          <w:szCs w:val="24"/>
+        </w:rPr>
+        <w:t xml:space="preserve">:   </w:t>
+      </w:r>
+      <w:r>
+        <w:rPr>
+          <w:rFonts w:ascii="Times New Roman" w:hAnsi="Times New Roman" w:cs="Times New Roman"/>
+          <w:sz w:val="24"/>
+          <w:szCs w:val="24"/>
+        </w:rPr>
+        <w:t xml:space="preserve"> CISCO </w:t>
+      </w:r>
+      <w:r>
+        <w:rPr>
+          <w:rFonts w:ascii="Times New Roman" w:hAnsi="Times New Roman" w:cs="Times New Roman"/>
+          <w:sz w:val="24"/>
+          <w:szCs w:val="24"/>
+        </w:rPr>
+        <w:t>netacad (</w:t>
+      </w:r>
+      <w:r>
+        <w:rPr>
+          <w:rFonts w:ascii="Times New Roman" w:hAnsi="Times New Roman" w:cs="Times New Roman"/>
+          <w:sz w:val="24"/>
+          <w:szCs w:val="24"/>
+        </w:rPr>
+        <w:t xml:space="preserve">online learning platform) </w:t>
+      </w:r>
+    </w:p>
+    <w:p>
+      <w:pPr>
+        <w:rPr>
+          <w:rFonts w:ascii="Times New Roman" w:hAnsi="Times New Roman" w:cs="Times New Roman"/>
+          <w:sz w:val="24"/>
+          <w:szCs w:val="24"/>
+        </w:rPr>
+      </w:pPr>
+      <w:r>
+        <w:rPr>
+          <w:rFonts w:ascii="Times New Roman" w:hAnsi="Times New Roman" w:cs="Times New Roman"/>
+          <w:sz w:val="24"/>
+          <w:szCs w:val="24"/>
+        </w:rPr>
+        <w:t xml:space="preserve">Attained:                               </w:t>
       </w:r>
       <w:r>
         <w:rPr>
@@ -478,6 +568,112 @@
           <w:sz w:val="24"/>
           <w:szCs w:val="24"/>
         </w:rPr>
+        <w:t xml:space="preserve"> CISCO Certified N</w:t>
+      </w:r>
+      <w:r>
+        <w:rPr>
+          <w:rFonts w:ascii="Times New Roman" w:hAnsi="Times New Roman" w:cs="Times New Roman"/>
+          <w:sz w:val="24"/>
+          <w:szCs w:val="24"/>
+        </w:rPr>
+        <w:t>etwork Associate 1(CCNA 1)</w:t>
+      </w:r>
+    </w:p>
+    <w:p>
+      <w:pPr>
+        <w:rPr>
+          <w:rFonts w:ascii="Times New Roman" w:hAnsi="Times New Roman" w:cs="Times New Roman"/>
+          <w:sz w:val="24"/>
+          <w:szCs w:val="24"/>
+        </w:rPr>
+      </w:pPr>
+      <w:r>
+        <w:rPr>
+          <w:rFonts w:ascii="Times New Roman" w:hAnsi="Times New Roman" w:cs="Times New Roman"/>
+          <w:sz w:val="24"/>
+          <w:szCs w:val="24"/>
+        </w:rPr>
+        <w:t>2012- 2015</w:t>
+      </w:r>
+      <w:r>
+        <w:rPr>
+          <w:rFonts w:ascii="Times New Roman" w:hAnsi="Times New Roman" w:cs="Times New Roman"/>
+          <w:sz w:val="24"/>
+          <w:szCs w:val="24"/>
+        </w:rPr>
+        <w:t xml:space="preserve">: </w:t>
+      </w:r>
+      <w:r>
+        <w:rPr>
+          <w:rFonts w:ascii="Times New Roman" w:hAnsi="Times New Roman" w:cs="Times New Roman"/>
+          <w:sz w:val="24"/>
+          <w:szCs w:val="24"/>
+        </w:rPr>
+        <w:t xml:space="preserve">                            </w:t>
+      </w:r>
+      <w:r>
+        <w:rPr>
+          <w:rFonts w:ascii="Times New Roman" w:hAnsi="Times New Roman" w:cs="Times New Roman"/>
+          <w:sz w:val="24"/>
+          <w:szCs w:val="24"/>
+        </w:rPr>
+        <w:t>Njabini Boys High School</w:t>
+      </w:r>
+    </w:p>
+    <w:p>
+      <w:pPr>
+        <w:rPr>
+          <w:rFonts w:ascii="Times New Roman" w:hAnsi="Times New Roman" w:cs="Times New Roman"/>
+          <w:sz w:val="24"/>
+          <w:szCs w:val="24"/>
+        </w:rPr>
+      </w:pPr>
+      <w:r>
+        <w:rPr>
+          <w:rFonts w:ascii="Times New Roman" w:hAnsi="Times New Roman" w:cs="Times New Roman"/>
+          <w:sz w:val="24"/>
+          <w:szCs w:val="24"/>
+        </w:rPr>
+        <w:t>Attaine</w:t>
+      </w:r>
+      <w:r>
+        <w:rPr>
+          <w:rFonts w:ascii="Times New Roman" w:hAnsi="Times New Roman" w:cs="Times New Roman"/>
+          <w:sz w:val="24"/>
+          <w:szCs w:val="24"/>
+        </w:rPr>
+        <w:t>d</w:t>
+      </w:r>
+      <w:r>
+        <w:rPr>
+          <w:rFonts w:ascii="Times New Roman" w:hAnsi="Times New Roman" w:cs="Times New Roman"/>
+          <w:sz w:val="24"/>
+          <w:szCs w:val="24"/>
+        </w:rPr>
+        <w:t>:</w:t>
+      </w:r>
+      <w:r>
+        <w:rPr>
+          <w:rFonts w:ascii="Times New Roman" w:hAnsi="Times New Roman" w:cs="Times New Roman"/>
+          <w:sz w:val="24"/>
+          <w:szCs w:val="24"/>
+        </w:rPr>
+        <w:t xml:space="preserve"> </w:t>
+      </w:r>
+      <w:r>
+        <w:rPr>
+          <w:rFonts w:ascii="Times New Roman" w:hAnsi="Times New Roman" w:cs="Times New Roman"/>
+          <w:sz w:val="24"/>
+          <w:szCs w:val="24"/>
+        </w:rPr>
+        <w:t xml:space="preserve"> </w:t>
+      </w:r>
+      <w:r>
+        <w:rPr>
+          <w:rFonts w:ascii="Times New Roman" w:hAnsi="Times New Roman" w:cs="Times New Roman"/>
+          <w:sz w:val="24"/>
+          <w:szCs w:val="24"/>
+        </w:rPr>
         <w:t xml:space="preserve">                                </w:t>
       </w:r>
       <w:r>
@@ -486,209 +682,65 @@
           <w:sz w:val="24"/>
           <w:szCs w:val="24"/>
         </w:rPr>
-        <w:t xml:space="preserve">Degree in Bachelor of Business Information </w:t>
-      </w:r>
-      <w:proofErr w:type="gramStart"/>
-      <w:r>
-        <w:rPr>
-          <w:rFonts w:ascii="Times New Roman" w:hAnsi="Times New Roman" w:cs="Times New Roman"/>
-          <w:sz w:val="24"/>
-          <w:szCs w:val="24"/>
-        </w:rPr>
-        <w:t>Technology(</w:t>
-      </w:r>
-      <w:proofErr w:type="gramEnd"/>
-      <w:r>
-        <w:rPr>
-          <w:rFonts w:ascii="Times New Roman" w:hAnsi="Times New Roman" w:cs="Times New Roman"/>
-          <w:sz w:val="24"/>
-          <w:szCs w:val="24"/>
-        </w:rPr>
-        <w:t>BBIT)</w:t>
-      </w:r>
-    </w:p>
-    <w:p>
-      <w:pPr>
-        <w:rPr>
-          <w:rFonts w:ascii="Times New Roman" w:hAnsi="Times New Roman" w:cs="Times New Roman"/>
-          <w:sz w:val="24"/>
-          <w:szCs w:val="24"/>
-        </w:rPr>
-      </w:pPr>
-      <w:r>
-        <w:rPr>
-          <w:rFonts w:ascii="Times New Roman" w:hAnsi="Times New Roman" w:cs="Times New Roman"/>
-          <w:sz w:val="24"/>
-          <w:szCs w:val="24"/>
-        </w:rPr>
-        <w:t xml:space="preserve">January 2017 – April </w:t>
-      </w:r>
-      <w:r>
-        <w:rPr>
-          <w:rFonts w:ascii="Times New Roman" w:hAnsi="Times New Roman" w:cs="Times New Roman"/>
-          <w:sz w:val="24"/>
-          <w:szCs w:val="24"/>
-        </w:rPr>
-        <w:t>2017</w:t>
-      </w:r>
-      <w:r>
-        <w:rPr>
-          <w:rFonts w:ascii="Times New Roman" w:hAnsi="Times New Roman" w:cs="Times New Roman"/>
-          <w:sz w:val="24"/>
-          <w:szCs w:val="24"/>
-        </w:rPr>
-        <w:t xml:space="preserve">:   </w:t>
-      </w:r>
-      <w:r>
-        <w:rPr>
-          <w:rFonts w:ascii="Times New Roman" w:hAnsi="Times New Roman" w:cs="Times New Roman"/>
-          <w:sz w:val="24"/>
-          <w:szCs w:val="24"/>
-        </w:rPr>
-        <w:t xml:space="preserve"> CISCO </w:t>
-      </w:r>
-      <w:proofErr w:type="spellStart"/>
-      <w:r>
-        <w:rPr>
-          <w:rFonts w:ascii="Times New Roman" w:hAnsi="Times New Roman" w:cs="Times New Roman"/>
-          <w:sz w:val="24"/>
-          <w:szCs w:val="24"/>
-        </w:rPr>
-        <w:t>netacad</w:t>
-      </w:r>
-      <w:proofErr w:type="spellEnd"/>
-      <w:r>
-        <w:rPr>
-          <w:rFonts w:ascii="Times New Roman" w:hAnsi="Times New Roman" w:cs="Times New Roman"/>
-          <w:sz w:val="24"/>
-          <w:szCs w:val="24"/>
-        </w:rPr>
-        <w:t xml:space="preserve"> (</w:t>
-      </w:r>
-      <w:r>
-        <w:rPr>
-          <w:rFonts w:ascii="Times New Roman" w:hAnsi="Times New Roman" w:cs="Times New Roman"/>
-          <w:sz w:val="24"/>
-          <w:szCs w:val="24"/>
-        </w:rPr>
-        <w:t xml:space="preserve">online learning platform) </w:t>
-      </w:r>
-    </w:p>
-    <w:p>
-      <w:pPr>
-        <w:rPr>
-          <w:rFonts w:ascii="Times New Roman" w:hAnsi="Times New Roman" w:cs="Times New Roman"/>
-          <w:sz w:val="24"/>
-          <w:szCs w:val="24"/>
-        </w:rPr>
-      </w:pPr>
-      <w:r>
-        <w:rPr>
-          <w:rFonts w:ascii="Times New Roman" w:hAnsi="Times New Roman" w:cs="Times New Roman"/>
-          <w:sz w:val="24"/>
-          <w:szCs w:val="24"/>
-        </w:rPr>
-        <w:t xml:space="preserve">Attained:                               </w:t>
-      </w:r>
-      <w:r>
-        <w:rPr>
-          <w:rFonts w:ascii="Times New Roman" w:hAnsi="Times New Roman" w:cs="Times New Roman"/>
-          <w:sz w:val="24"/>
-          <w:szCs w:val="24"/>
-        </w:rPr>
-        <w:t xml:space="preserve"> </w:t>
-      </w:r>
-      <w:r>
-        <w:rPr>
-          <w:rFonts w:ascii="Times New Roman" w:hAnsi="Times New Roman" w:cs="Times New Roman"/>
-          <w:sz w:val="24"/>
-          <w:szCs w:val="24"/>
-        </w:rPr>
-        <w:t xml:space="preserve"> CISCO Certified N</w:t>
-      </w:r>
-      <w:r>
-        <w:rPr>
-          <w:rFonts w:ascii="Times New Roman" w:hAnsi="Times New Roman" w:cs="Times New Roman"/>
-          <w:sz w:val="24"/>
-          <w:szCs w:val="24"/>
-        </w:rPr>
-        <w:t>etwork Associate 1(CCNA 1)</w:t>
-      </w:r>
-    </w:p>
-    <w:p>
-      <w:pPr>
-        <w:rPr>
-          <w:rFonts w:ascii="Times New Roman" w:hAnsi="Times New Roman" w:cs="Times New Roman"/>
-          <w:sz w:val="24"/>
-          <w:szCs w:val="24"/>
-        </w:rPr>
-      </w:pPr>
-      <w:r>
-        <w:rPr>
-          <w:rFonts w:ascii="Times New Roman" w:hAnsi="Times New Roman" w:cs="Times New Roman"/>
-          <w:sz w:val="24"/>
-          <w:szCs w:val="24"/>
-        </w:rPr>
-        <w:t>2012- 2015</w:t>
-      </w:r>
-      <w:r>
-        <w:rPr>
-          <w:rFonts w:ascii="Times New Roman" w:hAnsi="Times New Roman" w:cs="Times New Roman"/>
-          <w:sz w:val="24"/>
-          <w:szCs w:val="24"/>
-        </w:rPr>
-        <w:t xml:space="preserve">: </w:t>
-      </w:r>
-      <w:r>
-        <w:rPr>
-          <w:rFonts w:ascii="Times New Roman" w:hAnsi="Times New Roman" w:cs="Times New Roman"/>
-          <w:sz w:val="24"/>
-          <w:szCs w:val="24"/>
-        </w:rPr>
-        <w:t xml:space="preserve">                            </w:t>
-      </w:r>
-      <w:proofErr w:type="spellStart"/>
-      <w:r>
-        <w:rPr>
-          <w:rFonts w:ascii="Times New Roman" w:hAnsi="Times New Roman" w:cs="Times New Roman"/>
-          <w:sz w:val="24"/>
-          <w:szCs w:val="24"/>
-        </w:rPr>
-        <w:t>Njabini</w:t>
-      </w:r>
-      <w:proofErr w:type="spellEnd"/>
-      <w:r>
-        <w:rPr>
-          <w:rFonts w:ascii="Times New Roman" w:hAnsi="Times New Roman" w:cs="Times New Roman"/>
-          <w:sz w:val="24"/>
-          <w:szCs w:val="24"/>
-        </w:rPr>
-        <w:t xml:space="preserve"> Boys High School</w:t>
-      </w:r>
-    </w:p>
-    <w:p>
-      <w:pPr>
-        <w:rPr>
-          <w:rFonts w:ascii="Times New Roman" w:hAnsi="Times New Roman" w:cs="Times New Roman"/>
-          <w:sz w:val="24"/>
-          <w:szCs w:val="24"/>
-        </w:rPr>
-      </w:pPr>
-      <w:r>
-        <w:rPr>
-          <w:rFonts w:ascii="Times New Roman" w:hAnsi="Times New Roman" w:cs="Times New Roman"/>
-          <w:sz w:val="24"/>
-          <w:szCs w:val="24"/>
-        </w:rPr>
-        <w:t>Attaine</w:t>
-      </w:r>
-      <w:r>
-        <w:rPr>
-          <w:rFonts w:ascii="Times New Roman" w:hAnsi="Times New Roman" w:cs="Times New Roman"/>
-          <w:sz w:val="24"/>
-          <w:szCs w:val="24"/>
-        </w:rPr>
-        <w:t>d</w:t>
+        <w:t xml:space="preserve">Kenya Certificate of Secondary </w:t>
+      </w:r>
+      <w:r>
+        <w:rPr>
+          <w:rFonts w:ascii="Times New Roman" w:hAnsi="Times New Roman" w:cs="Times New Roman"/>
+          <w:sz w:val="24"/>
+          <w:szCs w:val="24"/>
+        </w:rPr>
+        <w:t>Education (</w:t>
+      </w:r>
+      <w:r>
+        <w:rPr>
+          <w:rFonts w:ascii="Times New Roman" w:hAnsi="Times New Roman" w:cs="Times New Roman"/>
+          <w:sz w:val="24"/>
+          <w:szCs w:val="24"/>
+        </w:rPr>
+        <w:t>KCSE)</w:t>
+      </w:r>
+    </w:p>
+    <w:p>
+      <w:pPr>
+        <w:rPr>
+          <w:rFonts w:ascii="Times New Roman" w:hAnsi="Times New Roman" w:cs="Times New Roman"/>
+          <w:sz w:val="24"/>
+          <w:szCs w:val="24"/>
+        </w:rPr>
+      </w:pPr>
+      <w:r>
+        <w:rPr>
+          <w:rFonts w:ascii="Times New Roman" w:hAnsi="Times New Roman" w:cs="Times New Roman"/>
+          <w:sz w:val="24"/>
+          <w:szCs w:val="24"/>
+        </w:rPr>
+        <w:t>Achievement:                          B+ (69points)</w:t>
+      </w:r>
+    </w:p>
+    <w:p>
+      <w:pPr>
+        <w:rPr>
+          <w:rFonts w:ascii="Times New Roman" w:hAnsi="Times New Roman" w:cs="Times New Roman"/>
+          <w:sz w:val="24"/>
+          <w:szCs w:val="24"/>
+        </w:rPr>
+      </w:pPr>
+      <w:r>
+        <w:rPr>
+          <w:rFonts w:ascii="Times New Roman" w:hAnsi="Times New Roman" w:cs="Times New Roman"/>
+          <w:sz w:val="24"/>
+          <w:szCs w:val="24"/>
+        </w:rPr>
+        <w:t>2004-2</w:t>
+      </w:r>
+      <w:r>
+        <w:rPr>
+          <w:rFonts w:ascii="Times New Roman" w:hAnsi="Times New Roman" w:cs="Times New Roman"/>
+          <w:sz w:val="24"/>
+          <w:szCs w:val="24"/>
+        </w:rPr>
+        <w:t>011</w:t>
       </w:r>
       <w:r>
         <w:rPr>
@@ -704,74 +756,32 @@
           <w:sz w:val="24"/>
           <w:szCs w:val="24"/>
         </w:rPr>
-        <w:t xml:space="preserve"> </w:t>
-      </w:r>
-      <w:r>
-        <w:rPr>
-          <w:rFonts w:ascii="Times New Roman" w:hAnsi="Times New Roman" w:cs="Times New Roman"/>
-          <w:sz w:val="24"/>
-          <w:szCs w:val="24"/>
-        </w:rPr>
-        <w:t xml:space="preserve"> </w:t>
-      </w:r>
-      <w:r>
-        <w:rPr>
-          <w:rFonts w:ascii="Times New Roman" w:hAnsi="Times New Roman" w:cs="Times New Roman"/>
-          <w:sz w:val="24"/>
-          <w:szCs w:val="24"/>
-        </w:rPr>
-        <w:t xml:space="preserve">                                </w:t>
-      </w:r>
-      <w:r>
-        <w:rPr>
-          <w:rFonts w:ascii="Times New Roman" w:hAnsi="Times New Roman" w:cs="Times New Roman"/>
-          <w:sz w:val="24"/>
-          <w:szCs w:val="24"/>
-        </w:rPr>
-        <w:t xml:space="preserve">Kenya Certificate of Secondary </w:t>
-      </w:r>
-      <w:proofErr w:type="gramStart"/>
-      <w:r>
-        <w:rPr>
-          <w:rFonts w:ascii="Times New Roman" w:hAnsi="Times New Roman" w:cs="Times New Roman"/>
-          <w:sz w:val="24"/>
-          <w:szCs w:val="24"/>
-        </w:rPr>
-        <w:t>Education(</w:t>
-      </w:r>
-      <w:proofErr w:type="gramEnd"/>
-      <w:r>
-        <w:rPr>
-          <w:rFonts w:ascii="Times New Roman" w:hAnsi="Times New Roman" w:cs="Times New Roman"/>
-          <w:sz w:val="24"/>
-          <w:szCs w:val="24"/>
-        </w:rPr>
-        <w:t>KCSE)</w:t>
-      </w:r>
-    </w:p>
-    <w:p>
-      <w:pPr>
-        <w:rPr>
-          <w:rFonts w:ascii="Times New Roman" w:hAnsi="Times New Roman" w:cs="Times New Roman"/>
-          <w:sz w:val="24"/>
-          <w:szCs w:val="24"/>
-        </w:rPr>
-      </w:pPr>
-      <w:r>
-        <w:rPr>
-          <w:rFonts w:ascii="Times New Roman" w:hAnsi="Times New Roman" w:cs="Times New Roman"/>
-          <w:sz w:val="24"/>
-          <w:szCs w:val="24"/>
-        </w:rPr>
-        <w:t>2004-2</w:t>
-      </w:r>
-      <w:r>
-        <w:rPr>
-          <w:rFonts w:ascii="Times New Roman" w:hAnsi="Times New Roman" w:cs="Times New Roman"/>
-          <w:sz w:val="24"/>
-          <w:szCs w:val="24"/>
-        </w:rPr>
-        <w:t>011</w:t>
+        <w:t xml:space="preserve">                             </w:t>
+      </w:r>
+      <w:r>
+        <w:rPr>
+          <w:rFonts w:ascii="Times New Roman" w:hAnsi="Times New Roman" w:cs="Times New Roman"/>
+          <w:sz w:val="24"/>
+          <w:szCs w:val="24"/>
+        </w:rPr>
+        <w:t xml:space="preserve"> Ken Academy</w:t>
+      </w:r>
+    </w:p>
+    <w:p>
+      <w:pPr>
+        <w:rPr>
+          <w:rFonts w:ascii="Times New Roman" w:hAnsi="Times New Roman" w:cs="Times New Roman"/>
+          <w:sz w:val="24"/>
+          <w:szCs w:val="24"/>
+        </w:rPr>
+      </w:pPr>
+      <w:r>
+        <w:rPr>
+          <w:rFonts w:ascii="Times New Roman" w:hAnsi="Times New Roman" w:cs="Times New Roman"/>
+          <w:sz w:val="24"/>
+          <w:szCs w:val="24"/>
+        </w:rPr>
+        <w:t>Attained</w:t>
       </w:r>
       <w:r>
         <w:rPr>
@@ -787,47 +797,6 @@
           <w:sz w:val="24"/>
           <w:szCs w:val="24"/>
         </w:rPr>
-        <w:t xml:space="preserve">                             </w:t>
-      </w:r>
-      <w:r>
-        <w:rPr>
-          <w:rFonts w:ascii="Times New Roman" w:hAnsi="Times New Roman" w:cs="Times New Roman"/>
-          <w:sz w:val="24"/>
-          <w:szCs w:val="24"/>
-        </w:rPr>
-        <w:t xml:space="preserve"> Ken Academy</w:t>
-      </w:r>
-    </w:p>
-    <w:p>
-      <w:pPr>
-        <w:rPr>
-          <w:rFonts w:ascii="Times New Roman" w:hAnsi="Times New Roman" w:cs="Times New Roman"/>
-          <w:sz w:val="24"/>
-          <w:szCs w:val="24"/>
-        </w:rPr>
-      </w:pPr>
-      <w:r>
-        <w:rPr>
-          <w:rFonts w:ascii="Times New Roman" w:hAnsi="Times New Roman" w:cs="Times New Roman"/>
-          <w:sz w:val="24"/>
-          <w:szCs w:val="24"/>
-        </w:rPr>
-        <w:t>Attained</w:t>
-      </w:r>
-      <w:r>
-        <w:rPr>
-          <w:rFonts w:ascii="Times New Roman" w:hAnsi="Times New Roman" w:cs="Times New Roman"/>
-          <w:sz w:val="24"/>
-          <w:szCs w:val="24"/>
-        </w:rPr>
-        <w:t>:</w:t>
-      </w:r>
-      <w:r>
-        <w:rPr>
-          <w:rFonts w:ascii="Times New Roman" w:hAnsi="Times New Roman" w:cs="Times New Roman"/>
-          <w:sz w:val="24"/>
-          <w:szCs w:val="24"/>
-        </w:rPr>
         <w:t xml:space="preserve">                                 </w:t>
       </w:r>
       <w:r>
@@ -883,60 +852,24 @@
           <w:sz w:val="24"/>
           <w:szCs w:val="24"/>
         </w:rPr>
-        <w:t xml:space="preserve">August 2020 – September 2020: </w:t>
-      </w:r>
-      <w:proofErr w:type="spellStart"/>
-      <w:r>
-        <w:rPr>
-          <w:rFonts w:ascii="Times New Roman" w:hAnsi="Times New Roman" w:cs="Times New Roman"/>
-          <w:sz w:val="24"/>
-          <w:szCs w:val="24"/>
-        </w:rPr>
-        <w:t>Techxers</w:t>
-      </w:r>
-      <w:proofErr w:type="spellEnd"/>
-      <w:r>
-        <w:rPr>
-          <w:rFonts w:ascii="Times New Roman" w:hAnsi="Times New Roman" w:cs="Times New Roman"/>
-          <w:sz w:val="24"/>
-          <w:szCs w:val="24"/>
-        </w:rPr>
-        <w:t xml:space="preserve"> Kenya Limited – Internship</w:t>
-      </w:r>
-    </w:p>
-    <w:p>
-      <w:pPr>
-        <w:rPr>
-          <w:rFonts w:ascii="Times New Roman" w:hAnsi="Times New Roman" w:cs="Times New Roman"/>
-          <w:sz w:val="24"/>
-          <w:szCs w:val="24"/>
-        </w:rPr>
-      </w:pPr>
-      <w:r>
-        <w:rPr>
-          <w:rFonts w:ascii="Times New Roman" w:hAnsi="Times New Roman" w:cs="Times New Roman"/>
-          <w:sz w:val="24"/>
-          <w:szCs w:val="24"/>
-        </w:rPr>
-        <w:t xml:space="preserve"> Undertook a one-month internship at </w:t>
-      </w:r>
-      <w:proofErr w:type="spellStart"/>
-      <w:r>
-        <w:rPr>
-          <w:rFonts w:ascii="Times New Roman" w:hAnsi="Times New Roman" w:cs="Times New Roman"/>
-          <w:sz w:val="24"/>
-          <w:szCs w:val="24"/>
-        </w:rPr>
-        <w:t>Techxers</w:t>
-      </w:r>
-      <w:proofErr w:type="spellEnd"/>
-      <w:r>
-        <w:rPr>
-          <w:rFonts w:ascii="Times New Roman" w:hAnsi="Times New Roman" w:cs="Times New Roman"/>
-          <w:sz w:val="24"/>
-          <w:szCs w:val="24"/>
-        </w:rPr>
-        <w:t xml:space="preserve"> Kenya Limited. The program was aimed at helping get a feel of the real-world job market. During the period I was involved in:</w:t>
+        <w:t>August 2020 – September 2020: Techxers Kenya Limited – Internship</w:t>
+      </w:r>
+    </w:p>
+    <w:p>
+      <w:pPr>
+        <w:rPr>
+          <w:rFonts w:ascii="Times New Roman" w:hAnsi="Times New Roman" w:cs="Times New Roman"/>
+          <w:sz w:val="24"/>
+          <w:szCs w:val="24"/>
+        </w:rPr>
+      </w:pPr>
+      <w:r>
+        <w:rPr>
+          <w:rFonts w:ascii="Times New Roman" w:hAnsi="Times New Roman" w:cs="Times New Roman"/>
+          <w:sz w:val="24"/>
+          <w:szCs w:val="24"/>
+        </w:rPr>
+        <w:t xml:space="preserve"> Undertook a one-month internship at Techxers Kenya Limited. The program was aimed at helping get a feel of the real-world job market. During the period I was involved in:</w:t>
       </w:r>
     </w:p>
     <w:p>
@@ -958,6 +891,7 @@
           <w:sz w:val="24"/>
           <w:szCs w:val="24"/>
         </w:rPr>
+        <w:lastRenderedPageBreak/>
         <w:t>Web systems development. I had a more practical engagement in development of Web systems development. I was more exposed in the use of PHP web technologies and Laravel PHP framework.</w:t>
       </w:r>
     </w:p>
@@ -1069,23 +1003,21 @@
         </w:rPr>
         <w:t xml:space="preserve">Developed a web based tree information web system. Lead of a five-member group that developed a web-based system named PANDAMTI. We used web technologies HTML, CSS3, JAVASCRIPT and BOOTSTRAP Library for the frontend interface development and </w:t>
       </w:r>
-      <w:proofErr w:type="spellStart"/>
-      <w:r>
-        <w:rPr>
-          <w:rFonts w:ascii="Times New Roman" w:hAnsi="Times New Roman" w:cs="Times New Roman"/>
-          <w:sz w:val="24"/>
-          <w:szCs w:val="24"/>
-        </w:rPr>
-        <w:t>php</w:t>
-      </w:r>
-      <w:proofErr w:type="spellEnd"/>
-      <w:r>
-        <w:rPr>
-          <w:rFonts w:ascii="Times New Roman" w:hAnsi="Times New Roman" w:cs="Times New Roman"/>
-          <w:sz w:val="24"/>
-          <w:szCs w:val="24"/>
-        </w:rPr>
-        <w:t xml:space="preserve"> 7 for the backend development.</w:t>
+      <w:r>
+        <w:rPr>
+          <w:rFonts w:ascii="Times New Roman" w:hAnsi="Times New Roman" w:cs="Times New Roman"/>
+          <w:sz w:val="24"/>
+          <w:szCs w:val="24"/>
+        </w:rPr>
+        <w:t>PHP 7</w:t>
+      </w:r>
+      <w:r>
+        <w:rPr>
+          <w:rFonts w:ascii="Times New Roman" w:hAnsi="Times New Roman" w:cs="Times New Roman"/>
+          <w:sz w:val="24"/>
+          <w:szCs w:val="24"/>
+        </w:rPr>
+        <w:t xml:space="preserve"> for the backend development.</w:t>
       </w:r>
     </w:p>
     <w:p>
@@ -1112,43 +1044,7 @@
           <w:sz w:val="24"/>
           <w:szCs w:val="24"/>
         </w:rPr>
-        <w:t xml:space="preserve">January 2018 – April 2018: </w:t>
-      </w:r>
-      <w:proofErr w:type="spellStart"/>
-      <w:r>
-        <w:rPr>
-          <w:rFonts w:ascii="Times New Roman" w:hAnsi="Times New Roman" w:cs="Times New Roman"/>
-          <w:sz w:val="24"/>
-          <w:szCs w:val="24"/>
-        </w:rPr>
-        <w:t>Dedan</w:t>
-      </w:r>
-      <w:proofErr w:type="spellEnd"/>
-      <w:r>
-        <w:rPr>
-          <w:rFonts w:ascii="Times New Roman" w:hAnsi="Times New Roman" w:cs="Times New Roman"/>
-          <w:sz w:val="24"/>
-          <w:szCs w:val="24"/>
-        </w:rPr>
-        <w:t xml:space="preserve"> </w:t>
-      </w:r>
-      <w:proofErr w:type="spellStart"/>
-      <w:r>
-        <w:rPr>
-          <w:rFonts w:ascii="Times New Roman" w:hAnsi="Times New Roman" w:cs="Times New Roman"/>
-          <w:sz w:val="24"/>
-          <w:szCs w:val="24"/>
-        </w:rPr>
-        <w:t>Kimathi</w:t>
-      </w:r>
-      <w:proofErr w:type="spellEnd"/>
-      <w:r>
-        <w:rPr>
-          <w:rFonts w:ascii="Times New Roman" w:hAnsi="Times New Roman" w:cs="Times New Roman"/>
-          <w:sz w:val="24"/>
-          <w:szCs w:val="24"/>
-        </w:rPr>
-        <w:t xml:space="preserve"> University of Technology -Industrial </w:t>
+        <w:t xml:space="preserve">January 2018 – April 2018: Dedan Kimathi University of Technology -Industrial </w:t>
       </w:r>
       <w:r>
         <w:rPr>
@@ -1547,6 +1443,7 @@
           <w:sz w:val="24"/>
           <w:szCs w:val="24"/>
         </w:rPr>
+        <w:lastRenderedPageBreak/>
         <w:t xml:space="preserve">    Content Management Systems</w:t>
       </w:r>
     </w:p>
@@ -1588,343 +1485,341 @@
           <w:sz w:val="24"/>
           <w:szCs w:val="24"/>
         </w:rPr>
+        <w:t xml:space="preserve"> WordPress CMS</w:t>
+      </w:r>
+      <w:r>
+        <w:rPr>
+          <w:rFonts w:ascii="Times New Roman" w:hAnsi="Times New Roman" w:cs="Times New Roman"/>
+          <w:sz w:val="24"/>
+          <w:szCs w:val="24"/>
+        </w:rPr>
+        <w:t xml:space="preserve"> for the development of Web systems.</w:t>
+      </w:r>
+      <w:r>
+        <w:rPr>
+          <w:rFonts w:ascii="Times New Roman" w:hAnsi="Times New Roman" w:cs="Times New Roman"/>
+          <w:sz w:val="24"/>
+          <w:szCs w:val="24"/>
+        </w:rPr>
+        <w:t xml:space="preserve"> I can comfortably work with different templates and plugins.</w:t>
+      </w:r>
+    </w:p>
+    <w:p>
+      <w:pPr>
+        <w:rPr>
+          <w:rFonts w:ascii="Times New Roman" w:hAnsi="Times New Roman" w:cs="Times New Roman"/>
+          <w:sz w:val="24"/>
+          <w:szCs w:val="24"/>
+        </w:rPr>
+      </w:pPr>
+      <w:r>
+        <w:rPr>
+          <w:rFonts w:ascii="Times New Roman" w:hAnsi="Times New Roman" w:cs="Times New Roman"/>
+          <w:sz w:val="24"/>
+          <w:szCs w:val="24"/>
+        </w:rPr>
+        <w:t>Microsoft Office Suite Skills</w:t>
+      </w:r>
+    </w:p>
+    <w:p>
+      <w:pPr>
+        <w:rPr>
+          <w:rFonts w:ascii="Times New Roman" w:hAnsi="Times New Roman" w:cs="Times New Roman"/>
+          <w:sz w:val="24"/>
+          <w:szCs w:val="24"/>
+        </w:rPr>
+      </w:pPr>
+      <w:r>
+        <w:rPr>
+          <w:rFonts w:ascii="Times New Roman" w:hAnsi="Times New Roman" w:cs="Times New Roman"/>
+          <w:sz w:val="24"/>
+          <w:szCs w:val="24"/>
+        </w:rPr>
+        <w:t xml:space="preserve">I have experience in the use and work with the Microsoft Office Suite. I have excellent grasp in the concept of most </w:t>
+      </w:r>
+      <w:r>
+        <w:rPr>
+          <w:rFonts w:ascii="Times New Roman" w:hAnsi="Times New Roman" w:cs="Times New Roman"/>
+          <w:sz w:val="24"/>
+          <w:szCs w:val="24"/>
+        </w:rPr>
+        <w:t xml:space="preserve">of </w:t>
+      </w:r>
+      <w:r>
+        <w:rPr>
+          <w:rFonts w:ascii="Times New Roman" w:hAnsi="Times New Roman" w:cs="Times New Roman"/>
+          <w:sz w:val="24"/>
+          <w:szCs w:val="24"/>
+        </w:rPr>
+        <w:t xml:space="preserve">the software </w:t>
+      </w:r>
+      <w:r>
+        <w:rPr>
+          <w:rFonts w:ascii="Times New Roman" w:hAnsi="Times New Roman" w:cs="Times New Roman"/>
+          <w:sz w:val="24"/>
+          <w:szCs w:val="24"/>
+        </w:rPr>
+        <w:t xml:space="preserve">in the </w:t>
+      </w:r>
+      <w:r>
+        <w:rPr>
+          <w:rFonts w:ascii="Times New Roman" w:hAnsi="Times New Roman" w:cs="Times New Roman"/>
+          <w:sz w:val="24"/>
+          <w:szCs w:val="24"/>
+        </w:rPr>
+        <w:t>packages that make up the suite.</w:t>
+      </w:r>
+    </w:p>
+    <w:p>
+      <w:pPr>
+        <w:rPr>
+          <w:rFonts w:ascii="Times New Roman" w:hAnsi="Times New Roman" w:cs="Times New Roman"/>
+          <w:sz w:val="24"/>
+          <w:szCs w:val="24"/>
+        </w:rPr>
+      </w:pPr>
+      <w:r>
+        <w:rPr>
+          <w:rFonts w:ascii="Times New Roman" w:hAnsi="Times New Roman" w:cs="Times New Roman"/>
+          <w:sz w:val="24"/>
+          <w:szCs w:val="24"/>
+        </w:rPr>
+        <w:t>ICT Systems Support Skills</w:t>
+      </w:r>
+    </w:p>
+    <w:p>
+      <w:pPr>
+        <w:rPr>
+          <w:rFonts w:ascii="Times New Roman" w:hAnsi="Times New Roman" w:cs="Times New Roman"/>
+          <w:sz w:val="24"/>
+          <w:szCs w:val="24"/>
+        </w:rPr>
+      </w:pPr>
+      <w:r>
+        <w:rPr>
+          <w:rFonts w:ascii="Times New Roman" w:hAnsi="Times New Roman" w:cs="Times New Roman"/>
+          <w:sz w:val="24"/>
+          <w:szCs w:val="24"/>
+        </w:rPr>
+        <w:t>I have perfected the computer interaction skills over time with adequate exposure from my interaction with computers in different training forums. I can competently integrate and configure computer devices, troubleshoot and perform diagnostics and also offer maintenance support services for computer systems.</w:t>
+      </w:r>
+    </w:p>
+    <w:p>
+      <w:pPr>
+        <w:rPr>
+          <w:rFonts w:ascii="Times New Roman" w:hAnsi="Times New Roman" w:cs="Times New Roman"/>
+          <w:sz w:val="24"/>
+          <w:szCs w:val="24"/>
+        </w:rPr>
+      </w:pPr>
+      <w:r>
+        <w:rPr>
+          <w:rFonts w:ascii="Times New Roman" w:hAnsi="Times New Roman" w:cs="Times New Roman"/>
+          <w:sz w:val="24"/>
+          <w:szCs w:val="24"/>
+        </w:rPr>
+        <w:t>Accoun</w:t>
+      </w:r>
+      <w:r>
+        <w:rPr>
+          <w:rFonts w:ascii="Times New Roman" w:hAnsi="Times New Roman" w:cs="Times New Roman"/>
+          <w:sz w:val="24"/>
+          <w:szCs w:val="24"/>
+        </w:rPr>
+        <w:t>ting Software</w:t>
+      </w:r>
+      <w:r>
+        <w:rPr>
+          <w:rFonts w:ascii="Times New Roman" w:hAnsi="Times New Roman" w:cs="Times New Roman"/>
+          <w:sz w:val="24"/>
+          <w:szCs w:val="24"/>
+        </w:rPr>
+        <w:t xml:space="preserve"> Skills</w:t>
+      </w:r>
+    </w:p>
+    <w:p>
+      <w:pPr>
+        <w:rPr>
+          <w:rFonts w:ascii="Times New Roman" w:hAnsi="Times New Roman" w:cs="Times New Roman"/>
+          <w:sz w:val="24"/>
+          <w:szCs w:val="24"/>
+        </w:rPr>
+      </w:pPr>
+      <w:r>
+        <w:rPr>
+          <w:rFonts w:ascii="Times New Roman" w:hAnsi="Times New Roman" w:cs="Times New Roman"/>
+          <w:sz w:val="24"/>
+          <w:szCs w:val="24"/>
+        </w:rPr>
+        <w:t>I h</w:t>
+      </w:r>
+      <w:r>
+        <w:rPr>
+          <w:rFonts w:ascii="Times New Roman" w:hAnsi="Times New Roman" w:cs="Times New Roman"/>
+          <w:sz w:val="24"/>
+          <w:szCs w:val="24"/>
+        </w:rPr>
+        <w:t>ave the ability and competence to use the accounting software for accounting purposes</w:t>
+      </w:r>
+      <w:r>
+        <w:rPr>
+          <w:rFonts w:ascii="Times New Roman" w:hAnsi="Times New Roman" w:cs="Times New Roman"/>
+          <w:sz w:val="24"/>
+          <w:szCs w:val="24"/>
+        </w:rPr>
+        <w:t>,</w:t>
+      </w:r>
+      <w:r>
+        <w:rPr>
+          <w:rFonts w:ascii="Times New Roman" w:hAnsi="Times New Roman" w:cs="Times New Roman"/>
+          <w:sz w:val="24"/>
+          <w:szCs w:val="24"/>
+        </w:rPr>
+        <w:t xml:space="preserve"> with</w:t>
+      </w:r>
+      <w:r>
+        <w:rPr>
+          <w:rFonts w:ascii="Times New Roman" w:hAnsi="Times New Roman" w:cs="Times New Roman"/>
+          <w:sz w:val="24"/>
+          <w:szCs w:val="24"/>
+        </w:rPr>
         <w:t xml:space="preserve"> </w:t>
       </w:r>
-      <w:proofErr w:type="spellStart"/>
-      <w:r>
-        <w:rPr>
-          <w:rFonts w:ascii="Times New Roman" w:hAnsi="Times New Roman" w:cs="Times New Roman"/>
-          <w:sz w:val="24"/>
-          <w:szCs w:val="24"/>
-        </w:rPr>
-        <w:t>WordPress</w:t>
-      </w:r>
-      <w:proofErr w:type="spellEnd"/>
-      <w:r>
-        <w:rPr>
-          <w:rFonts w:ascii="Times New Roman" w:hAnsi="Times New Roman" w:cs="Times New Roman"/>
-          <w:sz w:val="24"/>
-          <w:szCs w:val="24"/>
-        </w:rPr>
-        <w:t xml:space="preserve"> CMS</w:t>
-      </w:r>
-      <w:r>
-        <w:rPr>
-          <w:rFonts w:ascii="Times New Roman" w:hAnsi="Times New Roman" w:cs="Times New Roman"/>
-          <w:sz w:val="24"/>
-          <w:szCs w:val="24"/>
-        </w:rPr>
-        <w:t xml:space="preserve"> for the development of Web systems.</w:t>
-      </w:r>
-      <w:r>
-        <w:rPr>
-          <w:rFonts w:ascii="Times New Roman" w:hAnsi="Times New Roman" w:cs="Times New Roman"/>
-          <w:sz w:val="24"/>
-          <w:szCs w:val="24"/>
-        </w:rPr>
-        <w:t xml:space="preserve"> I can comfortably work with different templates and plugins.</w:t>
-      </w:r>
-    </w:p>
-    <w:p>
-      <w:pPr>
-        <w:rPr>
-          <w:rFonts w:ascii="Times New Roman" w:hAnsi="Times New Roman" w:cs="Times New Roman"/>
-          <w:sz w:val="24"/>
-          <w:szCs w:val="24"/>
-        </w:rPr>
-      </w:pPr>
-      <w:r>
-        <w:rPr>
-          <w:rFonts w:ascii="Times New Roman" w:hAnsi="Times New Roman" w:cs="Times New Roman"/>
+      <w:r>
+        <w:rPr>
+          <w:rFonts w:ascii="Times New Roman" w:hAnsi="Times New Roman" w:cs="Times New Roman"/>
+          <w:sz w:val="24"/>
+          <w:szCs w:val="24"/>
+        </w:rPr>
+        <w:t>deep understanding and competence with the QuickBooks Accounting Software Package</w:t>
+      </w:r>
+      <w:r>
+        <w:rPr>
+          <w:rFonts w:ascii="Times New Roman" w:hAnsi="Times New Roman" w:cs="Times New Roman"/>
+          <w:sz w:val="24"/>
+          <w:szCs w:val="24"/>
+        </w:rPr>
+        <w:t>.</w:t>
+      </w:r>
+    </w:p>
+    <w:p>
+      <w:pPr>
+        <w:rPr>
+          <w:rFonts w:ascii="Times New Roman" w:hAnsi="Times New Roman" w:cs="Times New Roman"/>
+          <w:sz w:val="24"/>
+          <w:szCs w:val="24"/>
+        </w:rPr>
+      </w:pPr>
+    </w:p>
+    <w:p>
+      <w:pPr>
+        <w:rPr>
+          <w:rFonts w:ascii="Times New Roman" w:hAnsi="Times New Roman" w:cs="Times New Roman"/>
+          <w:b/>
+          <w:sz w:val="24"/>
+          <w:szCs w:val="24"/>
+          <w:u w:val="single"/>
+        </w:rPr>
+      </w:pPr>
+      <w:r>
+        <w:rPr>
+          <w:rFonts w:ascii="Times New Roman" w:hAnsi="Times New Roman" w:cs="Times New Roman"/>
+          <w:b/>
+          <w:sz w:val="24"/>
+          <w:szCs w:val="24"/>
+          <w:u w:val="single"/>
+        </w:rPr>
+        <w:t xml:space="preserve">Hobbies </w:t>
+      </w:r>
+    </w:p>
+    <w:p>
+      <w:pPr>
+        <w:rPr>
+          <w:rFonts w:ascii="Times New Roman" w:hAnsi="Times New Roman" w:cs="Times New Roman"/>
+          <w:sz w:val="24"/>
+          <w:szCs w:val="24"/>
+        </w:rPr>
+      </w:pPr>
+      <w:r>
+        <w:rPr>
+          <w:rFonts w:ascii="Times New Roman" w:hAnsi="Times New Roman" w:cs="Times New Roman"/>
+          <w:sz w:val="24"/>
+          <w:szCs w:val="24"/>
+        </w:rPr>
+        <w:t>Exploration of literature in reading and writing</w:t>
+      </w:r>
+    </w:p>
+    <w:p>
+      <w:pPr>
+        <w:rPr>
+          <w:rFonts w:ascii="Times New Roman" w:hAnsi="Times New Roman" w:cs="Times New Roman"/>
+          <w:sz w:val="24"/>
+          <w:szCs w:val="24"/>
+        </w:rPr>
+      </w:pPr>
+      <w:r>
+        <w:rPr>
+          <w:rFonts w:ascii="Times New Roman" w:hAnsi="Times New Roman" w:cs="Times New Roman"/>
+          <w:sz w:val="24"/>
+          <w:szCs w:val="24"/>
+        </w:rPr>
+        <w:t>Adventure and learning new things</w:t>
+      </w:r>
+    </w:p>
+    <w:p>
+      <w:pPr>
+        <w:rPr>
+          <w:rFonts w:ascii="Times New Roman" w:hAnsi="Times New Roman" w:cs="Times New Roman"/>
+          <w:b/>
+          <w:sz w:val="24"/>
+          <w:szCs w:val="24"/>
+          <w:u w:val="single"/>
+        </w:rPr>
+      </w:pPr>
+      <w:r>
+        <w:rPr>
+          <w:rFonts w:ascii="Times New Roman" w:hAnsi="Times New Roman" w:cs="Times New Roman"/>
+          <w:b/>
+          <w:sz w:val="24"/>
+          <w:szCs w:val="24"/>
+          <w:u w:val="single"/>
+        </w:rPr>
+        <w:t>Referees</w:t>
+      </w:r>
+    </w:p>
+    <w:p>
+      <w:pPr>
+        <w:rPr>
+          <w:rFonts w:ascii="Times New Roman" w:hAnsi="Times New Roman" w:cs="Times New Roman"/>
+          <w:b/>
+          <w:sz w:val="24"/>
+          <w:szCs w:val="24"/>
+        </w:rPr>
+        <w:sectPr>
+          <w:pgSz w:w="12240" w:h="15840"/>
+          <w:pgMar w:top="1440" w:right="1440" w:bottom="1440" w:left="1440" w:header="720" w:footer="720" w:gutter="0"/>
+          <w:cols w:space="720"/>
+          <w:docGrid w:linePitch="360"/>
+        </w:sectPr>
+      </w:pPr>
+    </w:p>
+    <w:p>
+      <w:pPr>
+        <w:rPr>
+          <w:rFonts w:ascii="Times New Roman" w:hAnsi="Times New Roman" w:cs="Times New Roman"/>
+          <w:b/>
+          <w:sz w:val="24"/>
+          <w:szCs w:val="24"/>
+        </w:rPr>
+      </w:pPr>
+      <w:r>
+        <w:rPr>
+          <w:rFonts w:ascii="Times New Roman" w:hAnsi="Times New Roman" w:cs="Times New Roman"/>
+          <w:b/>
           <w:sz w:val="24"/>
           <w:szCs w:val="24"/>
         </w:rPr>
         <w:lastRenderedPageBreak/>
-        <w:t>Microsoft Office Suite Skills</w:t>
-      </w:r>
-    </w:p>
-    <w:p>
-      <w:pPr>
-        <w:rPr>
-          <w:rFonts w:ascii="Times New Roman" w:hAnsi="Times New Roman" w:cs="Times New Roman"/>
-          <w:sz w:val="24"/>
-          <w:szCs w:val="24"/>
-        </w:rPr>
-      </w:pPr>
-      <w:r>
-        <w:rPr>
-          <w:rFonts w:ascii="Times New Roman" w:hAnsi="Times New Roman" w:cs="Times New Roman"/>
-          <w:sz w:val="24"/>
-          <w:szCs w:val="24"/>
-        </w:rPr>
-        <w:t xml:space="preserve">I have experience in the use and work with the Microsoft Office Suite. I have excellent grasp in the concept of most </w:t>
-      </w:r>
-      <w:r>
-        <w:rPr>
-          <w:rFonts w:ascii="Times New Roman" w:hAnsi="Times New Roman" w:cs="Times New Roman"/>
-          <w:sz w:val="24"/>
-          <w:szCs w:val="24"/>
-        </w:rPr>
-        <w:t xml:space="preserve">of </w:t>
-      </w:r>
-      <w:r>
-        <w:rPr>
-          <w:rFonts w:ascii="Times New Roman" w:hAnsi="Times New Roman" w:cs="Times New Roman"/>
-          <w:sz w:val="24"/>
-          <w:szCs w:val="24"/>
-        </w:rPr>
-        <w:t xml:space="preserve">the software </w:t>
-      </w:r>
-      <w:r>
-        <w:rPr>
-          <w:rFonts w:ascii="Times New Roman" w:hAnsi="Times New Roman" w:cs="Times New Roman"/>
-          <w:sz w:val="24"/>
-          <w:szCs w:val="24"/>
-        </w:rPr>
-        <w:t xml:space="preserve">in the </w:t>
-      </w:r>
-      <w:r>
-        <w:rPr>
-          <w:rFonts w:ascii="Times New Roman" w:hAnsi="Times New Roman" w:cs="Times New Roman"/>
-          <w:sz w:val="24"/>
-          <w:szCs w:val="24"/>
-        </w:rPr>
-        <w:t>packages that make up the suite.</w:t>
-      </w:r>
-    </w:p>
-    <w:p>
-      <w:pPr>
-        <w:rPr>
-          <w:rFonts w:ascii="Times New Roman" w:hAnsi="Times New Roman" w:cs="Times New Roman"/>
-          <w:sz w:val="24"/>
-          <w:szCs w:val="24"/>
-        </w:rPr>
-      </w:pPr>
-      <w:r>
-        <w:rPr>
-          <w:rFonts w:ascii="Times New Roman" w:hAnsi="Times New Roman" w:cs="Times New Roman"/>
-          <w:sz w:val="24"/>
-          <w:szCs w:val="24"/>
-        </w:rPr>
-        <w:t>ICT Systems Support Skills</w:t>
-      </w:r>
-    </w:p>
-    <w:p>
-      <w:pPr>
-        <w:rPr>
-          <w:rFonts w:ascii="Times New Roman" w:hAnsi="Times New Roman" w:cs="Times New Roman"/>
-          <w:sz w:val="24"/>
-          <w:szCs w:val="24"/>
-        </w:rPr>
-      </w:pPr>
-      <w:r>
-        <w:rPr>
-          <w:rFonts w:ascii="Times New Roman" w:hAnsi="Times New Roman" w:cs="Times New Roman"/>
-          <w:sz w:val="24"/>
-          <w:szCs w:val="24"/>
-        </w:rPr>
-        <w:t>I have perfected the computer interaction skills over time with adequate exposure from my interaction with computers in different training forums. I can competently integrate and configure computer devices, troubleshoot and perform diagnostics and also offer maintenance support services for computer systems.</w:t>
-      </w:r>
-    </w:p>
-    <w:p>
-      <w:pPr>
-        <w:rPr>
-          <w:rFonts w:ascii="Times New Roman" w:hAnsi="Times New Roman" w:cs="Times New Roman"/>
-          <w:sz w:val="24"/>
-          <w:szCs w:val="24"/>
-        </w:rPr>
-      </w:pPr>
-      <w:r>
-        <w:rPr>
-          <w:rFonts w:ascii="Times New Roman" w:hAnsi="Times New Roman" w:cs="Times New Roman"/>
-          <w:sz w:val="24"/>
-          <w:szCs w:val="24"/>
-        </w:rPr>
-        <w:t>Accoun</w:t>
-      </w:r>
-      <w:r>
-        <w:rPr>
-          <w:rFonts w:ascii="Times New Roman" w:hAnsi="Times New Roman" w:cs="Times New Roman"/>
-          <w:sz w:val="24"/>
-          <w:szCs w:val="24"/>
-        </w:rPr>
-        <w:t>ting Software</w:t>
-      </w:r>
-      <w:r>
-        <w:rPr>
-          <w:rFonts w:ascii="Times New Roman" w:hAnsi="Times New Roman" w:cs="Times New Roman"/>
-          <w:sz w:val="24"/>
-          <w:szCs w:val="24"/>
-        </w:rPr>
-        <w:t xml:space="preserve"> Skills</w:t>
-      </w:r>
-    </w:p>
-    <w:p>
-      <w:pPr>
-        <w:rPr>
-          <w:rFonts w:ascii="Times New Roman" w:hAnsi="Times New Roman" w:cs="Times New Roman"/>
-          <w:sz w:val="24"/>
-          <w:szCs w:val="24"/>
-        </w:rPr>
-      </w:pPr>
-      <w:r>
-        <w:rPr>
-          <w:rFonts w:ascii="Times New Roman" w:hAnsi="Times New Roman" w:cs="Times New Roman"/>
-          <w:sz w:val="24"/>
-          <w:szCs w:val="24"/>
-        </w:rPr>
-        <w:t>I h</w:t>
-      </w:r>
-      <w:r>
-        <w:rPr>
-          <w:rFonts w:ascii="Times New Roman" w:hAnsi="Times New Roman" w:cs="Times New Roman"/>
-          <w:sz w:val="24"/>
-          <w:szCs w:val="24"/>
-        </w:rPr>
-        <w:t>ave the ability and competence to use the accounting software for accounting purposes</w:t>
-      </w:r>
-      <w:r>
-        <w:rPr>
-          <w:rFonts w:ascii="Times New Roman" w:hAnsi="Times New Roman" w:cs="Times New Roman"/>
-          <w:sz w:val="24"/>
-          <w:szCs w:val="24"/>
-        </w:rPr>
-        <w:t>,</w:t>
-      </w:r>
-      <w:r>
-        <w:rPr>
-          <w:rFonts w:ascii="Times New Roman" w:hAnsi="Times New Roman" w:cs="Times New Roman"/>
-          <w:sz w:val="24"/>
-          <w:szCs w:val="24"/>
-        </w:rPr>
-        <w:t xml:space="preserve"> with</w:t>
-      </w:r>
-      <w:r>
-        <w:rPr>
-          <w:rFonts w:ascii="Times New Roman" w:hAnsi="Times New Roman" w:cs="Times New Roman"/>
-          <w:sz w:val="24"/>
-          <w:szCs w:val="24"/>
-        </w:rPr>
-        <w:t xml:space="preserve"> </w:t>
-      </w:r>
-      <w:r>
-        <w:rPr>
-          <w:rFonts w:ascii="Times New Roman" w:hAnsi="Times New Roman" w:cs="Times New Roman"/>
-          <w:sz w:val="24"/>
-          <w:szCs w:val="24"/>
-        </w:rPr>
-        <w:t>deep understanding and competence with the QuickBooks Accounting Software Package</w:t>
-      </w:r>
-      <w:r>
-        <w:rPr>
-          <w:rFonts w:ascii="Times New Roman" w:hAnsi="Times New Roman" w:cs="Times New Roman"/>
-          <w:sz w:val="24"/>
-          <w:szCs w:val="24"/>
-        </w:rPr>
-        <w:t>.</w:t>
-      </w:r>
-    </w:p>
-    <w:p>
-      <w:pPr>
-        <w:rPr>
-          <w:rFonts w:ascii="Times New Roman" w:hAnsi="Times New Roman" w:cs="Times New Roman"/>
-          <w:sz w:val="24"/>
-          <w:szCs w:val="24"/>
-        </w:rPr>
-      </w:pPr>
-    </w:p>
-    <w:p>
-      <w:pPr>
-        <w:rPr>
-          <w:rFonts w:ascii="Times New Roman" w:hAnsi="Times New Roman" w:cs="Times New Roman"/>
-          <w:b/>
-          <w:sz w:val="24"/>
-          <w:szCs w:val="24"/>
-          <w:u w:val="single"/>
-        </w:rPr>
-      </w:pPr>
-      <w:r>
-        <w:rPr>
-          <w:rFonts w:ascii="Times New Roman" w:hAnsi="Times New Roman" w:cs="Times New Roman"/>
-          <w:b/>
-          <w:sz w:val="24"/>
-          <w:szCs w:val="24"/>
-          <w:u w:val="single"/>
-        </w:rPr>
-        <w:t xml:space="preserve">Hobbies </w:t>
-      </w:r>
-    </w:p>
-    <w:p>
-      <w:pPr>
-        <w:rPr>
-          <w:rFonts w:ascii="Times New Roman" w:hAnsi="Times New Roman" w:cs="Times New Roman"/>
-          <w:sz w:val="24"/>
-          <w:szCs w:val="24"/>
-        </w:rPr>
-      </w:pPr>
-      <w:r>
-        <w:rPr>
-          <w:rFonts w:ascii="Times New Roman" w:hAnsi="Times New Roman" w:cs="Times New Roman"/>
-          <w:sz w:val="24"/>
-          <w:szCs w:val="24"/>
-        </w:rPr>
-        <w:t>Exploration of literature in reading and writing</w:t>
-      </w:r>
-    </w:p>
-    <w:p>
-      <w:pPr>
-        <w:rPr>
-          <w:rFonts w:ascii="Times New Roman" w:hAnsi="Times New Roman" w:cs="Times New Roman"/>
-          <w:sz w:val="24"/>
-          <w:szCs w:val="24"/>
-        </w:rPr>
-      </w:pPr>
-      <w:r>
-        <w:rPr>
-          <w:rFonts w:ascii="Times New Roman" w:hAnsi="Times New Roman" w:cs="Times New Roman"/>
-          <w:sz w:val="24"/>
-          <w:szCs w:val="24"/>
-        </w:rPr>
-        <w:t>Adventure and learning new things</w:t>
-      </w:r>
-    </w:p>
-    <w:p>
-      <w:pPr>
-        <w:rPr>
-          <w:rFonts w:ascii="Times New Roman" w:hAnsi="Times New Roman" w:cs="Times New Roman"/>
-          <w:b/>
-          <w:sz w:val="24"/>
-          <w:szCs w:val="24"/>
-          <w:u w:val="single"/>
-        </w:rPr>
-      </w:pPr>
-      <w:r>
-        <w:rPr>
-          <w:rFonts w:ascii="Times New Roman" w:hAnsi="Times New Roman" w:cs="Times New Roman"/>
-          <w:b/>
-          <w:sz w:val="24"/>
-          <w:szCs w:val="24"/>
-          <w:u w:val="single"/>
-        </w:rPr>
-        <w:t>Referees</w:t>
-      </w:r>
-    </w:p>
-    <w:p>
-      <w:pPr>
-        <w:rPr>
-          <w:rFonts w:ascii="Times New Roman" w:hAnsi="Times New Roman" w:cs="Times New Roman"/>
-          <w:b/>
-          <w:sz w:val="24"/>
-          <w:szCs w:val="24"/>
-        </w:rPr>
-      </w:pPr>
-      <w:r>
-        <w:rPr>
-          <w:rFonts w:ascii="Times New Roman" w:hAnsi="Times New Roman" w:cs="Times New Roman"/>
-          <w:b/>
-          <w:sz w:val="24"/>
-          <w:szCs w:val="24"/>
-        </w:rPr>
         <w:t>Referee 1</w:t>
       </w:r>
     </w:p>
@@ -1942,18 +1837,10 @@
           <w:sz w:val="24"/>
           <w:szCs w:val="24"/>
         </w:rPr>
-        <w:t xml:space="preserve">Esther </w:t>
-      </w:r>
-      <w:proofErr w:type="spellStart"/>
-      <w:r>
-        <w:rPr>
-          <w:rFonts w:ascii="Times New Roman" w:hAnsi="Times New Roman" w:cs="Times New Roman"/>
-          <w:sz w:val="24"/>
-          <w:szCs w:val="24"/>
-        </w:rPr>
-        <w:t>Manyeki</w:t>
-      </w:r>
-      <w:proofErr w:type="spellEnd"/>
+        <w:t>Esther Manyeki</w:t>
+      </w:r>
+      <w:bookmarkStart w:id="0" w:name="_GoBack"/>
+      <w:bookmarkEnd w:id="0"/>
     </w:p>
     <w:p>
       <w:pPr>
@@ -1988,16 +1875,14 @@
         </w:rPr>
         <w:t xml:space="preserve">Kenya Forestry Research </w:t>
       </w:r>
-      <w:proofErr w:type="gramStart"/>
-      <w:r>
-        <w:rPr>
-          <w:rFonts w:ascii="Times New Roman" w:hAnsi="Times New Roman" w:cs="Times New Roman"/>
-          <w:sz w:val="24"/>
-          <w:szCs w:val="24"/>
-        </w:rPr>
-        <w:t>Institute(</w:t>
-      </w:r>
-      <w:proofErr w:type="gramEnd"/>
+      <w:r>
+        <w:rPr>
+          <w:rFonts w:ascii="Times New Roman" w:hAnsi="Times New Roman" w:cs="Times New Roman"/>
+          <w:sz w:val="24"/>
+          <w:szCs w:val="24"/>
+        </w:rPr>
+        <w:t>Institute (</w:t>
+      </w:r>
       <w:r>
         <w:rPr>
           <w:rFonts w:ascii="Times New Roman" w:hAnsi="Times New Roman" w:cs="Times New Roman"/>
@@ -2023,7 +1908,7 @@
         </w:rPr>
         <w:t xml:space="preserve">Email: </w:t>
       </w:r>
-      <w:hyperlink r:id="rId6" w:history="1">
+      <w:hyperlink r:id="rId7" w:history="1">
         <w:r>
           <w:rPr>
             <w:rStyle w:val="Hyperlink"/>
@@ -2077,6 +1962,7 @@
           <w:sz w:val="24"/>
           <w:szCs w:val="24"/>
         </w:rPr>
+        <w:lastRenderedPageBreak/>
         <w:t>Referee 2</w:t>
       </w:r>
     </w:p>
@@ -2094,18 +1980,8 @@
           <w:sz w:val="24"/>
           <w:szCs w:val="24"/>
         </w:rPr>
-        <w:t xml:space="preserve">Martin </w:t>
-      </w:r>
-      <w:proofErr w:type="spellStart"/>
-      <w:r>
-        <w:rPr>
-          <w:rFonts w:ascii="Times New Roman" w:hAnsi="Times New Roman" w:cs="Times New Roman"/>
-          <w:sz w:val="24"/>
-          <w:szCs w:val="24"/>
-        </w:rPr>
-        <w:t>Chege</w:t>
-      </w:r>
-      <w:proofErr w:type="spellEnd"/>
+        <w:t>Martin Chege</w:t>
+      </w:r>
     </w:p>
     <w:p>
       <w:pPr>
@@ -2182,8 +2058,22 @@
         </w:rPr>
         <w:t>12990778</w:t>
       </w:r>
-      <w:bookmarkStart w:id="0" w:name="_GoBack"/>
-      <w:bookmarkEnd w:id="0"/>
+    </w:p>
+    <w:p>
+      <w:pPr>
+        <w:rPr>
+          <w:rFonts w:ascii="Times New Roman" w:hAnsi="Times New Roman" w:cs="Times New Roman"/>
+          <w:sz w:val="24"/>
+          <w:szCs w:val="24"/>
+        </w:rPr>
+        <w:sectPr>
+          <w:type w:val="continuous"/>
+          <w:pgSz w:w="12240" w:h="15840"/>
+          <w:pgMar w:top="1440" w:right="1440" w:bottom="1440" w:left="1440" w:header="720" w:footer="720" w:gutter="0"/>
+          <w:cols w:num="2" w:space="720"/>
+          <w:docGrid w:linePitch="360"/>
+        </w:sectPr>
+      </w:pPr>
     </w:p>
     <w:p>
       <w:pPr>
@@ -2204,6 +2094,7 @@
       </w:pPr>
     </w:p>
     <w:sectPr>
+      <w:type w:val="continuous"/>
       <w:pgSz w:w="12240" w:h="15840"/>
       <w:pgMar w:top="1440" w:right="1440" w:bottom="1440" w:left="1440" w:header="720" w:footer="720" w:gutter="0"/>
       <w:cols w:space="720"/>
@@ -3009,6 +2900,18 @@
       <w:contextualSpacing/>
     </w:pPr>
   </w:style>
+  <w:style w:type="character" w:styleId="FollowedHyperlink">
+    <w:name w:val="FollowedHyperlink"/>
+    <w:basedOn w:val="DefaultParagraphFont"/>
+    <w:uiPriority w:val="99"/>
+    <w:semiHidden/>
+    <w:unhideWhenUsed/>
+    <w:rsid w:val="00A53FFB"/>
+    <w:rPr>
+      <w:color w:val="954F72" w:themeColor="followedHyperlink"/>
+      <w:u w:val="single"/>
+    </w:rPr>
+  </w:style>
 </w:styles>
 </file>
 

</xml_diff>